<commit_message>
tambah UAT dan revisi halaman dan tabel sudah tinggal nunggu acc revisi
</commit_message>
<xml_diff>
--- a/14 - BAB V.docx
+++ b/14 - BAB V.docx
@@ -194,17 +194,7 @@
           <w:sz w:val="24"/>
           <w:lang w:val="en-US"/>
         </w:rPr>
-        <w:t>diba</w:t>
-      </w:r>
-      <w:bookmarkStart w:id="0" w:name="_GoBack"/>
-      <w:bookmarkEnd w:id="0"/>
-      <w:r>
-        <w:rPr>
-          <w:rFonts w:ascii="Times New Roman" w:hAnsi="Times New Roman" w:cs="Times New Roman"/>
-          <w:sz w:val="24"/>
-          <w:lang w:val="en-US"/>
-        </w:rPr>
-        <w:t>ngun</w:t>
+        <w:t>dibangun</w:t>
       </w:r>
       <w:proofErr w:type="spellEnd"/>
       <w:r>
@@ -1934,14 +1924,13 @@
         </w:rPr>
         <w:t>webhost.</w:t>
       </w:r>
+      <w:bookmarkStart w:id="0" w:name="_GoBack"/>
+      <w:bookmarkEnd w:id="0"/>
     </w:p>
     <w:sectPr>
-      <w:headerReference w:type="even" r:id="rId8"/>
-      <w:headerReference w:type="default" r:id="rId9"/>
-      <w:footerReference w:type="even" r:id="rId10"/>
-      <w:footerReference w:type="default" r:id="rId11"/>
-      <w:headerReference w:type="first" r:id="rId12"/>
-      <w:footerReference w:type="first" r:id="rId13"/>
+      <w:headerReference w:type="default" r:id="rId8"/>
+      <w:headerReference w:type="first" r:id="rId9"/>
+      <w:footerReference w:type="first" r:id="rId10"/>
       <w:pgSz w:w="11906" w:h="16838"/>
       <w:pgMar w:top="2268" w:right="1701" w:bottom="1701" w:left="2268" w:header="709" w:footer="709" w:gutter="0"/>
       <w:pgNumType w:start="89"/>
@@ -1983,26 +1972,6 @@
   <w:p>
     <w:pPr>
       <w:pStyle w:val="Footer"/>
-    </w:pPr>
-  </w:p>
-</w:ftr>
-</file>
-
-<file path=word/footer2.xml><?xml version="1.0" encoding="utf-8"?>
-<w:ftr xmlns:wpc="http://schemas.microsoft.com/office/word/2010/wordprocessingCanvas" xmlns:cx="http://schemas.microsoft.com/office/drawing/2014/chartex" xmlns:cx1="http://schemas.microsoft.com/office/drawing/2015/9/8/chartex" xmlns:cx2="http://schemas.microsoft.com/office/drawing/2015/10/21/chartex" xmlns:cx3="http://schemas.microsoft.com/office/drawing/2016/5/9/chartex" xmlns:cx4="http://schemas.microsoft.com/office/drawing/2016/5/10/chartex" xmlns:cx5="http://schemas.microsoft.com/office/drawing/2016/5/11/chartex" xmlns:cx6="http://schemas.microsoft.com/office/drawing/2016/5/12/chartex" xmlns:cx7="http://schemas.microsoft.com/office/drawing/2016/5/13/chartex" xmlns:cx8="http://schemas.microsoft.com/office/drawing/2016/5/14/chartex" xmlns:mc="http://schemas.openxmlformats.org/markup-compatibility/2006" xmlns:aink="http://schemas.microsoft.com/office/drawing/2016/ink" xmlns:am3d="http://schemas.microsoft.com/office/drawing/2017/model3d" xmlns:o="urn:schemas-microsoft-com:office:office" xmlns:r="http://schemas.openxmlformats.org/officeDocument/2006/relationships" xmlns:m="http://schemas.openxmlformats.org/officeDocument/2006/math" xmlns:v="urn:schemas-microsoft-com:vml" xmlns:wp14="http://schemas.microsoft.com/office/word/2010/wordprocessingDrawing" xmlns:wp="http://schemas.openxmlformats.org/drawingml/2006/wordprocessingDrawing" xmlns:w10="urn:schemas-microsoft-com:office:word" xmlns:w="http://schemas.openxmlformats.org/wordprocessingml/2006/main" xmlns:w14="http://schemas.microsoft.com/office/word/2010/wordml" xmlns:w15="http://schemas.microsoft.com/office/word/2012/wordml" xmlns:w16cid="http://schemas.microsoft.com/office/word/2016/wordml/cid" xmlns:w16se="http://schemas.microsoft.com/office/word/2015/wordml/symex" xmlns:wpg="http://schemas.microsoft.com/office/word/2010/wordprocessingGroup" xmlns:wpi="http://schemas.microsoft.com/office/word/2010/wordprocessingInk" xmlns:wne="http://schemas.microsoft.com/office/word/2006/wordml" xmlns:wps="http://schemas.microsoft.com/office/word/2010/wordprocessingShape" mc:Ignorable="w14 w15 w16se w16cid wp14">
-  <w:p>
-    <w:pPr>
-      <w:pStyle w:val="Footer"/>
-    </w:pPr>
-  </w:p>
-</w:ftr>
-</file>
-
-<file path=word/footer3.xml><?xml version="1.0" encoding="utf-8"?>
-<w:ftr xmlns:wpc="http://schemas.microsoft.com/office/word/2010/wordprocessingCanvas" xmlns:cx="http://schemas.microsoft.com/office/drawing/2014/chartex" xmlns:cx1="http://schemas.microsoft.com/office/drawing/2015/9/8/chartex" xmlns:cx2="http://schemas.microsoft.com/office/drawing/2015/10/21/chartex" xmlns:cx3="http://schemas.microsoft.com/office/drawing/2016/5/9/chartex" xmlns:cx4="http://schemas.microsoft.com/office/drawing/2016/5/10/chartex" xmlns:cx5="http://schemas.microsoft.com/office/drawing/2016/5/11/chartex" xmlns:cx6="http://schemas.microsoft.com/office/drawing/2016/5/12/chartex" xmlns:cx7="http://schemas.microsoft.com/office/drawing/2016/5/13/chartex" xmlns:cx8="http://schemas.microsoft.com/office/drawing/2016/5/14/chartex" xmlns:mc="http://schemas.openxmlformats.org/markup-compatibility/2006" xmlns:aink="http://schemas.microsoft.com/office/drawing/2016/ink" xmlns:am3d="http://schemas.microsoft.com/office/drawing/2017/model3d" xmlns:o="urn:schemas-microsoft-com:office:office" xmlns:r="http://schemas.openxmlformats.org/officeDocument/2006/relationships" xmlns:m="http://schemas.openxmlformats.org/officeDocument/2006/math" xmlns:v="urn:schemas-microsoft-com:vml" xmlns:wp14="http://schemas.microsoft.com/office/word/2010/wordprocessingDrawing" xmlns:wp="http://schemas.openxmlformats.org/drawingml/2006/wordprocessingDrawing" xmlns:w10="urn:schemas-microsoft-com:office:word" xmlns:w="http://schemas.openxmlformats.org/wordprocessingml/2006/main" xmlns:w14="http://schemas.microsoft.com/office/word/2010/wordml" xmlns:w15="http://schemas.microsoft.com/office/word/2012/wordml" xmlns:w16cid="http://schemas.microsoft.com/office/word/2016/wordml/cid" xmlns:w16se="http://schemas.microsoft.com/office/word/2015/wordml/symex" xmlns:wpg="http://schemas.microsoft.com/office/word/2010/wordprocessingGroup" xmlns:wpi="http://schemas.microsoft.com/office/word/2010/wordprocessingInk" xmlns:wne="http://schemas.microsoft.com/office/word/2006/wordml" xmlns:wps="http://schemas.microsoft.com/office/word/2010/wordprocessingShape" mc:Ignorable="w14 w15 w16se w16cid wp14">
-  <w:p>
-    <w:pPr>
-      <w:pStyle w:val="Footer"/>
       <w:jc w:val="center"/>
       <w:rPr>
         <w:rFonts w:ascii="Times New Roman" w:hAnsi="Times New Roman" w:cs="Times New Roman"/>
@@ -2018,7 +1987,7 @@
         <w:szCs w:val="24"/>
         <w:lang w:val="en-US"/>
       </w:rPr>
-      <w:t>1</w:t>
+      <w:t>14</w:t>
     </w:r>
     <w:r>
       <w:rPr>
@@ -2029,20 +1998,6 @@
       </w:rPr>
       <w:t>3</w:t>
     </w:r>
-    <w:r>
-      <w:rPr>
-        <w:rFonts w:ascii="Times New Roman" w:hAnsi="Times New Roman" w:cs="Times New Roman"/>
-        <w:sz w:val="24"/>
-        <w:szCs w:val="24"/>
-        <w:lang w:val="en-US"/>
-      </w:rPr>
-      <w:t>9</w:t>
-    </w:r>
-  </w:p>
-  <w:p>
-    <w:pPr>
-      <w:pStyle w:val="Footer"/>
-    </w:pPr>
   </w:p>
 </w:ftr>
 </file>
@@ -2073,16 +2028,6 @@
 </file>
 
 <file path=word/header1.xml><?xml version="1.0" encoding="utf-8"?>
-<w:hdr xmlns:wpc="http://schemas.microsoft.com/office/word/2010/wordprocessingCanvas" xmlns:cx="http://schemas.microsoft.com/office/drawing/2014/chartex" xmlns:cx1="http://schemas.microsoft.com/office/drawing/2015/9/8/chartex" xmlns:cx2="http://schemas.microsoft.com/office/drawing/2015/10/21/chartex" xmlns:cx3="http://schemas.microsoft.com/office/drawing/2016/5/9/chartex" xmlns:cx4="http://schemas.microsoft.com/office/drawing/2016/5/10/chartex" xmlns:cx5="http://schemas.microsoft.com/office/drawing/2016/5/11/chartex" xmlns:cx6="http://schemas.microsoft.com/office/drawing/2016/5/12/chartex" xmlns:cx7="http://schemas.microsoft.com/office/drawing/2016/5/13/chartex" xmlns:cx8="http://schemas.microsoft.com/office/drawing/2016/5/14/chartex" xmlns:mc="http://schemas.openxmlformats.org/markup-compatibility/2006" xmlns:aink="http://schemas.microsoft.com/office/drawing/2016/ink" xmlns:am3d="http://schemas.microsoft.com/office/drawing/2017/model3d" xmlns:o="urn:schemas-microsoft-com:office:office" xmlns:r="http://schemas.openxmlformats.org/officeDocument/2006/relationships" xmlns:m="http://schemas.openxmlformats.org/officeDocument/2006/math" xmlns:v="urn:schemas-microsoft-com:vml" xmlns:wp14="http://schemas.microsoft.com/office/word/2010/wordprocessingDrawing" xmlns:wp="http://schemas.openxmlformats.org/drawingml/2006/wordprocessingDrawing" xmlns:w10="urn:schemas-microsoft-com:office:word" xmlns:w="http://schemas.openxmlformats.org/wordprocessingml/2006/main" xmlns:w14="http://schemas.microsoft.com/office/word/2010/wordml" xmlns:w15="http://schemas.microsoft.com/office/word/2012/wordml" xmlns:w16cid="http://schemas.microsoft.com/office/word/2016/wordml/cid" xmlns:w16se="http://schemas.microsoft.com/office/word/2015/wordml/symex" xmlns:wpg="http://schemas.microsoft.com/office/word/2010/wordprocessingGroup" xmlns:wpi="http://schemas.microsoft.com/office/word/2010/wordprocessingInk" xmlns:wne="http://schemas.microsoft.com/office/word/2006/wordml" xmlns:wps="http://schemas.microsoft.com/office/word/2010/wordprocessingShape" mc:Ignorable="w14 w15 w16se w16cid wp14">
-  <w:p>
-    <w:pPr>
-      <w:pStyle w:val="Header"/>
-    </w:pPr>
-  </w:p>
-</w:hdr>
-</file>
-
-<file path=word/header2.xml><?xml version="1.0" encoding="utf-8"?>
 <w:hdr xmlns:wpc="http://schemas.microsoft.com/office/word/2010/wordprocessingCanvas" xmlns:cx="http://schemas.microsoft.com/office/drawing/2014/chartex" xmlns:cx1="http://schemas.microsoft.com/office/drawing/2015/9/8/chartex" xmlns:cx2="http://schemas.microsoft.com/office/drawing/2015/10/21/chartex" xmlns:cx3="http://schemas.microsoft.com/office/drawing/2016/5/9/chartex" xmlns:cx4="http://schemas.microsoft.com/office/drawing/2016/5/10/chartex" xmlns:cx5="http://schemas.microsoft.com/office/drawing/2016/5/11/chartex" xmlns:cx6="http://schemas.microsoft.com/office/drawing/2016/5/12/chartex" xmlns:cx7="http://schemas.microsoft.com/office/drawing/2016/5/13/chartex" xmlns:cx8="http://schemas.microsoft.com/office/drawing/2016/5/14/chartex" xmlns:mc="http://schemas.openxmlformats.org/markup-compatibility/2006" xmlns:aink="http://schemas.microsoft.com/office/drawing/2016/ink" xmlns:am3d="http://schemas.microsoft.com/office/drawing/2017/model3d" xmlns:o="urn:schemas-microsoft-com:office:office" xmlns:r="http://schemas.openxmlformats.org/officeDocument/2006/relationships" xmlns:m="http://schemas.openxmlformats.org/officeDocument/2006/math" xmlns:v="urn:schemas-microsoft-com:vml" xmlns:wp14="http://schemas.microsoft.com/office/word/2010/wordprocessingDrawing" xmlns:wp="http://schemas.openxmlformats.org/drawingml/2006/wordprocessingDrawing" xmlns:w10="urn:schemas-microsoft-com:office:word" xmlns:w="http://schemas.openxmlformats.org/wordprocessingml/2006/main" xmlns:w14="http://schemas.microsoft.com/office/word/2010/wordml" xmlns:w15="http://schemas.microsoft.com/office/word/2012/wordml" xmlns:w16cid="http://schemas.microsoft.com/office/word/2016/wordml/cid" xmlns:w16se="http://schemas.microsoft.com/office/word/2015/wordml/symex" xmlns:wpg="http://schemas.microsoft.com/office/word/2010/wordprocessingGroup" xmlns:wpi="http://schemas.microsoft.com/office/word/2010/wordprocessingInk" xmlns:wne="http://schemas.microsoft.com/office/word/2006/wordml" xmlns:wps="http://schemas.microsoft.com/office/word/2010/wordprocessingShape" mc:Ignorable="w14 w15 w16se w16cid wp14">
   <w:sdt>
     <w:sdtPr>
@@ -2176,7 +2121,7 @@
 </w:hdr>
 </file>
 
-<file path=word/header3.xml><?xml version="1.0" encoding="utf-8"?>
+<file path=word/header2.xml><?xml version="1.0" encoding="utf-8"?>
 <w:hdr xmlns:wpc="http://schemas.microsoft.com/office/word/2010/wordprocessingCanvas" xmlns:cx="http://schemas.microsoft.com/office/drawing/2014/chartex" xmlns:cx1="http://schemas.microsoft.com/office/drawing/2015/9/8/chartex" xmlns:cx2="http://schemas.microsoft.com/office/drawing/2015/10/21/chartex" xmlns:cx3="http://schemas.microsoft.com/office/drawing/2016/5/9/chartex" xmlns:cx4="http://schemas.microsoft.com/office/drawing/2016/5/10/chartex" xmlns:cx5="http://schemas.microsoft.com/office/drawing/2016/5/11/chartex" xmlns:cx6="http://schemas.microsoft.com/office/drawing/2016/5/12/chartex" xmlns:cx7="http://schemas.microsoft.com/office/drawing/2016/5/13/chartex" xmlns:cx8="http://schemas.microsoft.com/office/drawing/2016/5/14/chartex" xmlns:mc="http://schemas.openxmlformats.org/markup-compatibility/2006" xmlns:aink="http://schemas.microsoft.com/office/drawing/2016/ink" xmlns:am3d="http://schemas.microsoft.com/office/drawing/2017/model3d" xmlns:o="urn:schemas-microsoft-com:office:office" xmlns:r="http://schemas.openxmlformats.org/officeDocument/2006/relationships" xmlns:m="http://schemas.openxmlformats.org/officeDocument/2006/math" xmlns:v="urn:schemas-microsoft-com:vml" xmlns:wp14="http://schemas.microsoft.com/office/word/2010/wordprocessingDrawing" xmlns:wp="http://schemas.openxmlformats.org/drawingml/2006/wordprocessingDrawing" xmlns:w10="urn:schemas-microsoft-com:office:word" xmlns:w="http://schemas.openxmlformats.org/wordprocessingml/2006/main" xmlns:w14="http://schemas.microsoft.com/office/word/2010/wordml" xmlns:w15="http://schemas.microsoft.com/office/word/2012/wordml" xmlns:w16cid="http://schemas.microsoft.com/office/word/2016/wordml/cid" xmlns:w16se="http://schemas.microsoft.com/office/word/2015/wordml/symex" xmlns:wpg="http://schemas.microsoft.com/office/word/2010/wordprocessingGroup" xmlns:wpi="http://schemas.microsoft.com/office/word/2010/wordprocessingInk" xmlns:wne="http://schemas.microsoft.com/office/word/2006/wordml" xmlns:wps="http://schemas.microsoft.com/office/word/2010/wordprocessingShape" mc:Ignorable="w14 w15 w16se w16cid wp14">
   <w:p>
     <w:pPr>
@@ -6767,7 +6712,7 @@
 </file>
 
 <file path=customXml/itemProps1.xml><?xml version="1.0" encoding="utf-8"?>
-<ds:datastoreItem xmlns:ds="http://schemas.openxmlformats.org/officeDocument/2006/customXml" ds:itemID="{96FC2ED5-2031-4CF9-9418-0C0291CB631C}">
+<ds:datastoreItem xmlns:ds="http://schemas.openxmlformats.org/officeDocument/2006/customXml" ds:itemID="{D60DB62B-0AC7-4042-AB5B-C29290BBA684}">
   <ds:schemaRefs>
     <ds:schemaRef ds:uri="http://schemas.openxmlformats.org/officeDocument/2006/bibliography"/>
   </ds:schemaRefs>

</xml_diff>